<commit_message>
aims and objectives update
</commit_message>
<xml_diff>
--- a/doc/introductionAimsOutcome/AimsAndObjectives.docx
+++ b/doc/introductionAimsOutcome/AimsAndObjectives.docx
@@ -44,16 +44,14 @@
     <w:p>
       <w:pPr>
         <w:rPr>
-          <w:color w:val="FF0000"/>
-          <w:lang w:val="en-US"/>
-        </w:rPr>
-      </w:pPr>
-      <w:r>
-        <w:rPr>
-          <w:color w:val="FF0000"/>
-          <w:lang w:val="en-US"/>
-        </w:rPr>
-        <w:t>Noch abklären</w:t>
+          <w:lang w:val="en-US"/>
+        </w:rPr>
+      </w:pPr>
+      <w:r>
+        <w:rPr>
+          <w:lang w:val="en-US"/>
+        </w:rPr>
+        <w:t xml:space="preserve">The aim of the Project is to create a system which helps the user to bring out his car from a parking position in the simplest, yet most convenient and reliable way possible. </w:t>
       </w:r>
     </w:p>
     <w:p>
@@ -195,10 +193,192 @@
           <w:color w:val="FF0000"/>
           <w:lang w:val="en-US"/>
         </w:rPr>
-        <w:t xml:space="preserve"> Evtl noch weitere Punkte…</w:t>
+        <w:t xml:space="preserve"> </w:t>
+      </w:r>
+      <w:proofErr w:type="spellStart"/>
+      <w:r>
+        <w:rPr>
+          <w:color w:val="FF0000"/>
+          <w:lang w:val="en-US"/>
+        </w:rPr>
+        <w:t>Evtl</w:t>
+      </w:r>
+      <w:proofErr w:type="spellEnd"/>
+      <w:r>
+        <w:rPr>
+          <w:color w:val="FF0000"/>
+          <w:lang w:val="en-US"/>
+        </w:rPr>
+        <w:t xml:space="preserve"> </w:t>
+      </w:r>
+      <w:proofErr w:type="spellStart"/>
+      <w:r>
+        <w:rPr>
+          <w:color w:val="FF0000"/>
+          <w:lang w:val="en-US"/>
+        </w:rPr>
+        <w:t>noch</w:t>
+      </w:r>
+      <w:proofErr w:type="spellEnd"/>
+      <w:r>
+        <w:rPr>
+          <w:color w:val="FF0000"/>
+          <w:lang w:val="en-US"/>
+        </w:rPr>
+        <w:t xml:space="preserve"> </w:t>
+      </w:r>
+      <w:proofErr w:type="spellStart"/>
+      <w:r>
+        <w:rPr>
+          <w:color w:val="FF0000"/>
+          <w:lang w:val="en-US"/>
+        </w:rPr>
+        <w:t>weitere</w:t>
+      </w:r>
+      <w:proofErr w:type="spellEnd"/>
+      <w:r>
+        <w:rPr>
+          <w:color w:val="FF0000"/>
+          <w:lang w:val="en-US"/>
+        </w:rPr>
+        <w:t xml:space="preserve"> </w:t>
+      </w:r>
+      <w:proofErr w:type="spellStart"/>
+      <w:r>
+        <w:rPr>
+          <w:color w:val="FF0000"/>
+          <w:lang w:val="en-US"/>
+        </w:rPr>
+        <w:t>Punkte</w:t>
+      </w:r>
+      <w:proofErr w:type="spellEnd"/>
+      <w:r>
+        <w:rPr>
+          <w:color w:val="FF0000"/>
+          <w:lang w:val="en-US"/>
+        </w:rPr>
+        <w:t>…</w:t>
+      </w:r>
+    </w:p>
+    <w:p>
+      <w:pPr>
+        <w:rPr>
+          <w:color w:val="FF0000"/>
+          <w:lang w:val="en-US"/>
+        </w:rPr>
+      </w:pPr>
+    </w:p>
+    <w:p>
+      <w:pPr>
+        <w:rPr>
+          <w:lang w:val="en-US"/>
+        </w:rPr>
+      </w:pPr>
+      <w:r>
+        <w:rPr>
+          <w:lang w:val="en-US"/>
+        </w:rPr>
+        <w:t>X.3 Expected Outcome</w:t>
+      </w:r>
+    </w:p>
+    <w:p>
+      <w:pPr>
+        <w:rPr>
+          <w:lang w:val="en-US"/>
+        </w:rPr>
+      </w:pPr>
+      <w:r>
+        <w:rPr>
+          <w:lang w:val="en-US"/>
+        </w:rPr>
+        <w:t xml:space="preserve">The expected outcome of this project is, due to the lack of time and hardware: </w:t>
+      </w:r>
+    </w:p>
+    <w:p>
+      <w:pPr>
+        <w:pStyle w:val="Listenabsatz"/>
+        <w:numPr>
+          <w:ilvl w:val="0"/>
+          <w:numId w:val="1"/>
+        </w:numPr>
+        <w:rPr>
+          <w:lang w:val="en-US"/>
+        </w:rPr>
+      </w:pPr>
+      <w:r>
+        <w:rPr>
+          <w:lang w:val="en-US"/>
+        </w:rPr>
+        <w:t>A</w:t>
+      </w:r>
+      <w:r>
+        <w:rPr>
+          <w:lang w:val="en-US"/>
+        </w:rPr>
+        <w:t xml:space="preserve"> </w:t>
+      </w:r>
+      <w:r>
+        <w:rPr>
+          <w:lang w:val="en-US"/>
+        </w:rPr>
+        <w:t xml:space="preserve">representative market analysis </w:t>
+      </w:r>
+      <w:r>
+        <w:rPr>
+          <w:lang w:val="en-US"/>
+        </w:rPr>
+        <w:t xml:space="preserve">of current competition systems </w:t>
       </w:r>
       <w:bookmarkStart w:id="0" w:name="_GoBack"/>
       <w:bookmarkEnd w:id="0"/>
+      <w:r>
+        <w:rPr>
+          <w:lang w:val="en-US"/>
+        </w:rPr>
+        <w:t>with the contrast to our product</w:t>
+      </w:r>
+    </w:p>
+    <w:p>
+      <w:pPr>
+        <w:pStyle w:val="Listenabsatz"/>
+        <w:numPr>
+          <w:ilvl w:val="0"/>
+          <w:numId w:val="1"/>
+        </w:numPr>
+        <w:rPr>
+          <w:lang w:val="en-US"/>
+        </w:rPr>
+      </w:pPr>
+      <w:r>
+        <w:rPr>
+          <w:lang w:val="en-US"/>
+        </w:rPr>
+        <w:t>A representative market analysis on the needed hardware pieces for our system</w:t>
+      </w:r>
+    </w:p>
+    <w:p>
+      <w:pPr>
+        <w:pStyle w:val="Listenabsatz"/>
+        <w:numPr>
+          <w:ilvl w:val="0"/>
+          <w:numId w:val="1"/>
+        </w:numPr>
+        <w:rPr>
+          <w:lang w:val="en-US"/>
+        </w:rPr>
+      </w:pPr>
+      <w:r>
+        <w:rPr>
+          <w:lang w:val="en-US"/>
+        </w:rPr>
+        <w:t xml:space="preserve">A simulation of </w:t>
+      </w:r>
+      <w:r>
+        <w:rPr>
+          <w:lang w:val="en-US"/>
+        </w:rPr>
+        <w:t>the ordered system with a graphical presentation of the functionality</w:t>
+      </w:r>
     </w:p>
     <w:sectPr>
       <w:pgSz w:w="11906" w:h="16838"/>
@@ -215,7 +395,7 @@
   <w:abstractNum w:abstractNumId="0" w15:restartNumberingAfterBreak="0">
     <w:nsid w:val="1C564087"/>
     <w:multiLevelType w:val="hybridMultilevel"/>
-    <w:tmpl w:val="8C2841AA"/>
+    <w:tmpl w:val="B684596C"/>
     <w:lvl w:ilvl="0" w:tplc="04070001">
       <w:start w:val="1"/>
       <w:numFmt w:val="bullet"/>

</xml_diff>

<commit_message>
added specification chapter / updated some aims and objectives
</commit_message>
<xml_diff>
--- a/doc/introductionAimsOutcome/AimsAndObjectives.docx
+++ b/doc/introductionAimsOutcome/AimsAndObjectives.docx
@@ -329,8 +329,6 @@
         </w:rPr>
         <w:t xml:space="preserve">of current competition systems </w:t>
       </w:r>
-      <w:bookmarkStart w:id="0" w:name="_GoBack"/>
-      <w:bookmarkEnd w:id="0"/>
       <w:r>
         <w:rPr>
           <w:lang w:val="en-US"/>
@@ -371,14 +369,36 @@
         <w:rPr>
           <w:lang w:val="en-US"/>
         </w:rPr>
-        <w:t xml:space="preserve">A simulation of </w:t>
-      </w:r>
-      <w:r>
-        <w:rPr>
-          <w:lang w:val="en-US"/>
-        </w:rPr>
-        <w:t>the ordered system with a graphical presentation of the functionality</w:t>
-      </w:r>
+        <w:t xml:space="preserve">A </w:t>
+      </w:r>
+      <w:r>
+        <w:rPr>
+          <w:lang w:val="en-US"/>
+        </w:rPr>
+        <w:t>solid and justified concept for a solution</w:t>
+      </w:r>
+    </w:p>
+    <w:p>
+      <w:pPr>
+        <w:pStyle w:val="Listenabsatz"/>
+        <w:numPr>
+          <w:ilvl w:val="0"/>
+          <w:numId w:val="1"/>
+        </w:numPr>
+        <w:rPr>
+          <w:color w:val="FF0000"/>
+          <w:lang w:val="en-US"/>
+        </w:rPr>
+      </w:pPr>
+      <w:bookmarkStart w:id="0" w:name="_GoBack"/>
+      <w:r>
+        <w:rPr>
+          <w:color w:val="FF0000"/>
+          <w:lang w:val="en-US"/>
+        </w:rPr>
+        <w:t>A proof of concept</w:t>
+      </w:r>
+      <w:bookmarkEnd w:id="0"/>
     </w:p>
     <w:sectPr>
       <w:pgSz w:w="11906" w:h="16838"/>

</xml_diff>

<commit_message>
aims and objectives shit done
</commit_message>
<xml_diff>
--- a/doc/introductionAimsOutcome/AimsAndObjectives.docx
+++ b/doc/introductionAimsOutcome/AimsAndObjectives.docx
@@ -13,35 +13,55 @@
         <w:rPr>
           <w:lang w:val="en-US"/>
         </w:rPr>
-        <w:t>Author: Wojtek</w:t>
+        <w:t xml:space="preserve">Author: </w:t>
+      </w:r>
+      <w:proofErr w:type="spellStart"/>
+      <w:r>
+        <w:rPr>
+          <w:lang w:val="en-US"/>
+        </w:rPr>
+        <w:t>Wojtek</w:t>
+      </w:r>
+      <w:proofErr w:type="spellEnd"/>
+    </w:p>
+    <w:p>
+      <w:pPr>
+        <w:rPr>
+          <w:lang w:val="en-US"/>
+        </w:rPr>
+      </w:pPr>
+      <w:r>
+        <w:rPr>
+          <w:lang w:val="en-US"/>
+        </w:rPr>
+        <w:t>X. Aims and Objectives</w:t>
+      </w:r>
+    </w:p>
+    <w:p>
+      <w:pPr>
+        <w:rPr>
+          <w:lang w:val="en-US"/>
+        </w:rPr>
+      </w:pPr>
+      <w:r>
+        <w:rPr>
+          <w:lang w:val="en-US"/>
+        </w:rPr>
+        <w:t>In this chapter we will on the one hand discuss, what the overall aim of the project is, and what the objectives are, which we want to achieve – either on the way through the project or in its end.</w:t>
+      </w:r>
+      <w:r>
+        <w:rPr>
+          <w:lang w:val="en-US"/>
+        </w:rPr>
+        <w:t xml:space="preserve"> Furthermore we will forecast, what our expected outcome of the project is and what the reasons for this forecast are</w:t>
       </w:r>
       <w:bookmarkStart w:id="0" w:name="_GoBack"/>
       <w:bookmarkEnd w:id="0"/>
-    </w:p>
-    <w:p>
-      <w:pPr>
-        <w:rPr>
-          <w:lang w:val="en-US"/>
-        </w:rPr>
-      </w:pPr>
-      <w:r>
-        <w:rPr>
-          <w:lang w:val="en-US"/>
-        </w:rPr>
-        <w:t>X. Aims and Objectives</w:t>
-      </w:r>
-    </w:p>
-    <w:p>
-      <w:pPr>
-        <w:rPr>
-          <w:lang w:val="en-US"/>
-        </w:rPr>
-      </w:pPr>
-      <w:r>
-        <w:rPr>
-          <w:lang w:val="en-US"/>
-        </w:rPr>
-        <w:t>In this chapter we will on the one hand discuss, what the overall aim of the project is, and what the objectives are, which we want to achieve – either on the way through the project or in its end.</w:t>
+      <w:r>
+        <w:rPr>
+          <w:lang w:val="en-US"/>
+        </w:rPr>
+        <w:t>.</w:t>
       </w:r>
     </w:p>
     <w:p>
@@ -90,6 +110,7 @@
           <w:ilvl w:val="0"/>
           <w:numId w:val="1"/>
         </w:numPr>
+        <w:spacing w:after="0"/>
         <w:rPr>
           <w:lang w:val="en-US"/>
         </w:rPr>
@@ -122,6 +143,7 @@
           <w:ilvl w:val="0"/>
           <w:numId w:val="1"/>
         </w:numPr>
+        <w:spacing w:after="0"/>
         <w:rPr>
           <w:lang w:val="en-US"/>
         </w:rPr>
@@ -199,55 +221,6 @@
     </w:p>
     <w:p>
       <w:pPr>
-        <w:rPr>
-          <w:color w:val="FF0000"/>
-          <w:lang w:val="en-US"/>
-        </w:rPr>
-      </w:pPr>
-      <w:r>
-        <w:rPr>
-          <w:color w:val="FF0000"/>
-          <w:lang w:val="en-US"/>
-        </w:rPr>
-        <w:t xml:space="preserve"> Evtl noch weitere Punkte…</w:t>
-      </w:r>
-    </w:p>
-    <w:p>
-      <w:pPr>
-        <w:rPr>
-          <w:color w:val="FF0000"/>
-          <w:lang w:val="en-US"/>
-        </w:rPr>
-      </w:pPr>
-    </w:p>
-    <w:p>
-      <w:pPr>
-        <w:rPr>
-          <w:lang w:val="en-US"/>
-        </w:rPr>
-      </w:pPr>
-      <w:r>
-        <w:rPr>
-          <w:lang w:val="en-US"/>
-        </w:rPr>
-        <w:t>X.3 Expected Outcome</w:t>
-      </w:r>
-    </w:p>
-    <w:p>
-      <w:pPr>
-        <w:rPr>
-          <w:lang w:val="en-US"/>
-        </w:rPr>
-      </w:pPr>
-      <w:r>
-        <w:rPr>
-          <w:lang w:val="en-US"/>
-        </w:rPr>
-        <w:t xml:space="preserve">The expected outcome of this project is, due to the lack of time and hardware: </w:t>
-      </w:r>
-    </w:p>
-    <w:p>
-      <w:pPr>
         <w:pStyle w:val="Listenabsatz"/>
         <w:numPr>
           <w:ilvl w:val="0"/>
@@ -261,31 +234,55 @@
         <w:rPr>
           <w:lang w:val="en-US"/>
         </w:rPr>
-        <w:t>A</w:t>
-      </w:r>
-      <w:r>
-        <w:rPr>
-          <w:lang w:val="en-US"/>
-        </w:rPr>
-        <w:t xml:space="preserve"> </w:t>
-      </w:r>
-      <w:r>
-        <w:rPr>
-          <w:lang w:val="en-US"/>
-        </w:rPr>
-        <w:t xml:space="preserve">representative market analysis </w:t>
-      </w:r>
-      <w:r>
-        <w:rPr>
-          <w:lang w:val="en-US"/>
-        </w:rPr>
-        <w:t xml:space="preserve">of current competition systems </w:t>
-      </w:r>
-      <w:r>
-        <w:rPr>
-          <w:lang w:val="en-US"/>
-        </w:rPr>
-        <w:t>with the contrast to our product</w:t>
+        <w:t>Create a System that is significant on the market</w:t>
+      </w:r>
+    </w:p>
+    <w:p>
+      <w:pPr>
+        <w:pStyle w:val="Listenabsatz"/>
+        <w:rPr>
+          <w:lang w:val="en-US"/>
+        </w:rPr>
+      </w:pPr>
+      <w:r>
+        <w:rPr>
+          <w:lang w:val="en-US"/>
+        </w:rPr>
+        <w:t>We want to create a system which other systems get compared to, when it comes to measuring the quality.</w:t>
+      </w:r>
+    </w:p>
+    <w:p>
+      <w:pPr>
+        <w:rPr>
+          <w:color w:val="FF0000"/>
+          <w:lang w:val="en-US"/>
+        </w:rPr>
+      </w:pPr>
+    </w:p>
+    <w:p>
+      <w:pPr>
+        <w:rPr>
+          <w:lang w:val="en-US"/>
+        </w:rPr>
+      </w:pPr>
+      <w:r>
+        <w:rPr>
+          <w:lang w:val="en-US"/>
+        </w:rPr>
+        <w:t>X.3 Expected Outcome</w:t>
+      </w:r>
+    </w:p>
+    <w:p>
+      <w:pPr>
+        <w:rPr>
+          <w:lang w:val="en-US"/>
+        </w:rPr>
+      </w:pPr>
+      <w:r>
+        <w:rPr>
+          <w:lang w:val="en-US"/>
+        </w:rPr>
+        <w:t xml:space="preserve">The expected outcome of this project is, due to the lack of time and hardware: </w:t>
       </w:r>
     </w:p>
     <w:p>
@@ -303,7 +300,31 @@
         <w:rPr>
           <w:lang w:val="en-US"/>
         </w:rPr>
-        <w:t>A representative market analysis on the needed hardware pieces for our system</w:t>
+        <w:t>A</w:t>
+      </w:r>
+      <w:r>
+        <w:rPr>
+          <w:lang w:val="en-US"/>
+        </w:rPr>
+        <w:t xml:space="preserve"> </w:t>
+      </w:r>
+      <w:r>
+        <w:rPr>
+          <w:lang w:val="en-US"/>
+        </w:rPr>
+        <w:t xml:space="preserve">representative market analysis </w:t>
+      </w:r>
+      <w:r>
+        <w:rPr>
+          <w:lang w:val="en-US"/>
+        </w:rPr>
+        <w:t xml:space="preserve">of current competition systems </w:t>
+      </w:r>
+      <w:r>
+        <w:rPr>
+          <w:lang w:val="en-US"/>
+        </w:rPr>
+        <w:t>with the contrast to our product</w:t>
       </w:r>
     </w:p>
     <w:p>
@@ -321,13 +342,7 @@
         <w:rPr>
           <w:lang w:val="en-US"/>
         </w:rPr>
-        <w:t xml:space="preserve">A </w:t>
-      </w:r>
-      <w:r>
-        <w:rPr>
-          <w:lang w:val="en-US"/>
-        </w:rPr>
-        <w:t>solid and justified concept for a solution</w:t>
+        <w:t>A representative market analysis on the needed hardware pieces for our system</w:t>
       </w:r>
     </w:p>
     <w:p>
@@ -338,13 +353,35 @@
           <w:numId w:val="1"/>
         </w:numPr>
         <w:rPr>
-          <w:color w:val="FF0000"/>
-          <w:lang w:val="en-US"/>
-        </w:rPr>
-      </w:pPr>
-      <w:r>
-        <w:rPr>
-          <w:color w:val="FF0000"/>
+          <w:lang w:val="en-US"/>
+        </w:rPr>
+      </w:pPr>
+      <w:r>
+        <w:rPr>
+          <w:lang w:val="en-US"/>
+        </w:rPr>
+        <w:t xml:space="preserve">A </w:t>
+      </w:r>
+      <w:r>
+        <w:rPr>
+          <w:lang w:val="en-US"/>
+        </w:rPr>
+        <w:t>solid and justified concept for a solution</w:t>
+      </w:r>
+    </w:p>
+    <w:p>
+      <w:pPr>
+        <w:pStyle w:val="Listenabsatz"/>
+        <w:numPr>
+          <w:ilvl w:val="0"/>
+          <w:numId w:val="1"/>
+        </w:numPr>
+        <w:rPr>
+          <w:lang w:val="en-US"/>
+        </w:rPr>
+      </w:pPr>
+      <w:r>
+        <w:rPr>
           <w:lang w:val="en-US"/>
         </w:rPr>
         <w:t>A proof of concept</w:t>
@@ -365,7 +402,7 @@
   <w:abstractNum w:abstractNumId="0" w15:restartNumberingAfterBreak="0">
     <w:nsid w:val="1C564087"/>
     <w:multiLevelType w:val="hybridMultilevel"/>
-    <w:tmpl w:val="B684596C"/>
+    <w:tmpl w:val="1AC09FBA"/>
     <w:lvl w:ilvl="0" w:tplc="04070001">
       <w:start w:val="1"/>
       <w:numFmt w:val="bullet"/>

</xml_diff>